<commit_message>
Added my part to the SPrint
</commit_message>
<xml_diff>
--- a/Sprints/Week 9 - SPRINT 6.docx
+++ b/Sprints/Week 9 - SPRINT 6.docx
@@ -60,19 +60,11 @@
           <w:lang w:val="en-IE"/>
         </w:rPr>
       </w:pPr>
-      <w:proofErr w:type="spellStart"/>
-      <w:r>
-        <w:rPr>
-          <w:lang w:val="en-IE"/>
-        </w:rPr>
-        <w:t>Chaman</w:t>
-      </w:r>
-      <w:proofErr w:type="spellEnd"/>
-      <w:r>
-        <w:rPr>
-          <w:lang w:val="en-IE"/>
-        </w:rPr>
-        <w:t xml:space="preserve"> Ali</w:t>
+      <w:r>
+        <w:rPr>
+          <w:lang w:val="en-IE"/>
+        </w:rPr>
+        <w:t>Chaman Ali</w:t>
       </w:r>
       <w:r>
         <w:rPr>
@@ -99,28 +91,12 @@
           <w:lang w:val="en-IE"/>
         </w:rPr>
       </w:pPr>
-      <w:proofErr w:type="spellStart"/>
-      <w:r>
-        <w:rPr>
-          <w:lang w:val="en-IE"/>
-        </w:rPr>
-        <w:t>Chenlei</w:t>
-      </w:r>
-      <w:proofErr w:type="spellEnd"/>
-      <w:r>
-        <w:rPr>
-          <w:lang w:val="en-IE"/>
-        </w:rPr>
-        <w:t xml:space="preserve"> </w:t>
-      </w:r>
-      <w:proofErr w:type="spellStart"/>
-      <w:r>
-        <w:rPr>
-          <w:lang w:val="en-IE"/>
-        </w:rPr>
-        <w:t>Jie</w:t>
-      </w:r>
-      <w:proofErr w:type="spellEnd"/>
+      <w:r>
+        <w:rPr>
+          <w:lang w:val="en-IE"/>
+        </w:rPr>
+        <w:t>Chenlei Jie</w:t>
+      </w:r>
       <w:r>
         <w:rPr>
           <w:lang w:val="en-IE"/>
@@ -231,16 +207,8 @@
         <w:rPr>
           <w:lang w:val="en-IE"/>
         </w:rPr>
-        <w:t xml:space="preserve">Product Owner: </w:t>
-      </w:r>
-      <w:proofErr w:type="spellStart"/>
-      <w:r>
-        <w:rPr>
-          <w:lang w:val="en-IE"/>
-        </w:rPr>
-        <w:t>Chenlei</w:t>
-      </w:r>
-      <w:proofErr w:type="spellEnd"/>
+        <w:t>Product Owner: Chenlei</w:t>
+      </w:r>
     </w:p>
     <w:p>
       <w:pPr>
@@ -290,37 +258,103 @@
         <w:rPr>
           <w:lang w:val="en-IE"/>
         </w:rPr>
-        <w:t xml:space="preserve">Evaluation </w:t>
-      </w:r>
-      <w:r>
-        <w:rPr>
-          <w:lang w:val="en-IE"/>
-        </w:rPr>
-        <w:t>(Plan to do)</w:t>
-      </w:r>
-    </w:p>
-    <w:p>
-      <w:pPr>
-        <w:jc w:val="both"/>
-        <w:rPr>
-          <w:lang w:val="en-IE"/>
-        </w:rPr>
-      </w:pPr>
-      <w:proofErr w:type="spellStart"/>
+        <w:t>Evaluation (Plan to do)</w:t>
+      </w:r>
+    </w:p>
+    <w:p>
+      <w:pPr>
+        <w:jc w:val="both"/>
+        <w:rPr>
+          <w:lang w:val="en-IE"/>
+        </w:rPr>
+      </w:pPr>
       <w:r>
         <w:rPr>
           <w:b/>
           <w:lang w:val="en-IE"/>
         </w:rPr>
-        <w:t>Chenlei</w:t>
-      </w:r>
-      <w:proofErr w:type="spellEnd"/>
-      <w:r>
+        <w:t>Chenlei:</w:t>
+      </w:r>
+      <w:r>
+        <w:rPr>
+          <w:lang w:val="en-IE"/>
+        </w:rPr>
+        <w:t xml:space="preserve"> </w:t>
+      </w:r>
+    </w:p>
+    <w:p>
+      <w:pPr>
+        <w:jc w:val="both"/>
+        <w:rPr>
+          <w:lang w:val="en-GB"/>
+        </w:rPr>
+      </w:pPr>
+      <w:r>
+        <w:rPr>
+          <w:lang w:val="en-GB"/>
+        </w:rPr>
+        <w:t>From last week, I am already done the company delete event partly. So I will do it properly for this week and will try to connect with the other page.</w:t>
+      </w:r>
+    </w:p>
+    <w:p>
+      <w:pPr>
+        <w:jc w:val="both"/>
+        <w:rPr>
+          <w:lang w:val="en-GB"/>
+        </w:rPr>
+      </w:pPr>
+    </w:p>
+    <w:p>
+      <w:pPr>
+        <w:jc w:val="both"/>
         <w:rPr>
           <w:b/>
           <w:lang w:val="en-IE"/>
         </w:rPr>
-        <w:t>:</w:t>
+      </w:pPr>
+      <w:r>
+        <w:rPr>
+          <w:b/>
+          <w:lang w:val="en-IE"/>
+        </w:rPr>
+        <w:t xml:space="preserve">Keith: </w:t>
+      </w:r>
+    </w:p>
+    <w:p>
+      <w:pPr>
+        <w:jc w:val="both"/>
+        <w:rPr>
+          <w:lang w:val="en-IE"/>
+        </w:rPr>
+      </w:pPr>
+      <w:r>
+        <w:rPr>
+          <w:lang w:val="en-IE"/>
+        </w:rPr>
+        <w:t>I am working on the Admin_Delete, where Admins will be able to delete user accounts.</w:t>
+      </w:r>
+    </w:p>
+    <w:p>
+      <w:pPr>
+        <w:jc w:val="both"/>
+        <w:rPr>
+          <w:lang w:val="en-IE"/>
+        </w:rPr>
+      </w:pPr>
+    </w:p>
+    <w:p>
+      <w:pPr>
+        <w:jc w:val="both"/>
+        <w:rPr>
+          <w:lang w:val="en-IE"/>
+        </w:rPr>
+      </w:pPr>
+      <w:r>
+        <w:rPr>
+          <w:b/>
+          <w:lang w:val="en-IE"/>
+        </w:rPr>
+        <w:t>Ali:</w:t>
       </w:r>
       <w:r>
         <w:rPr>
@@ -333,95 +367,37 @@
       <w:pPr>
         <w:jc w:val="both"/>
         <w:rPr>
-          <w:lang w:val="en-GB"/>
-        </w:rPr>
-      </w:pPr>
-      <w:r>
-        <w:rPr>
-          <w:lang w:val="en-GB"/>
-        </w:rPr>
-        <w:t>From last week, I am already done the company delete event partly. So I will do it properly for this week and will try to connect with the other page.</w:t>
-      </w:r>
-    </w:p>
-    <w:p>
-      <w:pPr>
-        <w:jc w:val="both"/>
-        <w:rPr>
-          <w:lang w:val="en-GB"/>
-        </w:rPr>
-      </w:pPr>
-    </w:p>
-    <w:p>
-      <w:pPr>
-        <w:jc w:val="both"/>
+          <w:lang w:val="en-IE"/>
+        </w:rPr>
+      </w:pPr>
+      <w:r>
+        <w:rPr>
+          <w:lang w:val="en-IE"/>
+        </w:rPr>
+        <w:t>…</w:t>
+      </w:r>
+    </w:p>
+    <w:p>
+      <w:pPr>
+        <w:jc w:val="both"/>
+        <w:rPr>
+          <w:lang w:val="en-IE"/>
+        </w:rPr>
+      </w:pPr>
+    </w:p>
+    <w:p>
+      <w:pPr>
+        <w:jc w:val="both"/>
+        <w:rPr>
+          <w:lang w:val="en-IE"/>
+        </w:rPr>
+      </w:pPr>
+      <w:r>
         <w:rPr>
           <w:b/>
           <w:lang w:val="en-IE"/>
         </w:rPr>
-      </w:pPr>
-      <w:r>
-        <w:rPr>
-          <w:b/>
-          <w:lang w:val="en-IE"/>
-        </w:rPr>
-        <w:t xml:space="preserve">Keith: </w:t>
-      </w:r>
-    </w:p>
-    <w:p>
-      <w:pPr>
-        <w:jc w:val="both"/>
-        <w:rPr>
-          <w:lang w:val="en-IE"/>
-        </w:rPr>
-      </w:pPr>
-      <w:r>
-        <w:rPr>
-          <w:lang w:val="en-IE"/>
-        </w:rPr>
-        <w:t xml:space="preserve">I am working on the </w:t>
-      </w:r>
-      <w:proofErr w:type="spellStart"/>
-      <w:r>
-        <w:rPr>
-          <w:lang w:val="en-IE"/>
-        </w:rPr>
-        <w:t>Admin_Delete</w:t>
-      </w:r>
-      <w:proofErr w:type="spellEnd"/>
-      <w:r>
-        <w:rPr>
-          <w:lang w:val="en-IE"/>
-        </w:rPr>
-        <w:t>, where Admins will be able to delete use</w:t>
-      </w:r>
-      <w:r>
-        <w:rPr>
-          <w:lang w:val="en-IE"/>
-        </w:rPr>
-        <w:t>r accounts.</w:t>
-      </w:r>
-    </w:p>
-    <w:p>
-      <w:pPr>
-        <w:jc w:val="both"/>
-        <w:rPr>
-          <w:lang w:val="en-IE"/>
-        </w:rPr>
-      </w:pPr>
-    </w:p>
-    <w:p>
-      <w:pPr>
-        <w:jc w:val="both"/>
-        <w:rPr>
-          <w:lang w:val="en-IE"/>
-        </w:rPr>
-      </w:pPr>
-      <w:r>
-        <w:rPr>
-          <w:b/>
-          <w:lang w:val="en-IE"/>
-        </w:rPr>
-        <w:t>Ali:</w:t>
+        <w:t>Surendra:</w:t>
       </w:r>
       <w:r>
         <w:rPr>
@@ -441,58 +417,7 @@
         <w:rPr>
           <w:lang w:val="en-IE"/>
         </w:rPr>
-        <w:t>…</w:t>
-      </w:r>
-    </w:p>
-    <w:p>
-      <w:pPr>
-        <w:jc w:val="both"/>
-        <w:rPr>
-          <w:lang w:val="en-IE"/>
-        </w:rPr>
-      </w:pPr>
-    </w:p>
-    <w:p>
-      <w:pPr>
-        <w:jc w:val="both"/>
-        <w:rPr>
-          <w:lang w:val="en-IE"/>
-        </w:rPr>
-      </w:pPr>
-      <w:r>
-        <w:rPr>
-          <w:b/>
-          <w:lang w:val="en-IE"/>
-        </w:rPr>
-        <w:t>Surendra:</w:t>
-      </w:r>
-      <w:r>
-        <w:rPr>
-          <w:lang w:val="en-IE"/>
-        </w:rPr>
-        <w:t xml:space="preserve"> </w:t>
-      </w:r>
-    </w:p>
-    <w:p>
-      <w:pPr>
-        <w:jc w:val="both"/>
-        <w:rPr>
-          <w:lang w:val="en-IE"/>
-        </w:rPr>
-      </w:pPr>
-      <w:r>
-        <w:rPr>
-          <w:lang w:val="en-IE"/>
-        </w:rPr>
-        <w:t>I do same customer add to the event page and I will connect my previous</w:t>
-      </w:r>
-      <w:bookmarkStart w:id="0" w:name="_GoBack"/>
-      <w:bookmarkEnd w:id="0"/>
-      <w:r>
-        <w:rPr>
-          <w:lang w:val="en-IE"/>
-        </w:rPr>
-        <w:t xml:space="preserve"> file to others page.</w:t>
+        <w:t>I do same customer add to the event page and I will connect my previous file to others page.</w:t>
       </w:r>
     </w:p>
     <w:p>
@@ -537,19 +462,11 @@
           <w:lang w:val="en-IE"/>
         </w:rPr>
       </w:pPr>
-      <w:proofErr w:type="spellStart"/>
-      <w:r>
-        <w:rPr>
-          <w:lang w:val="en-IE"/>
-        </w:rPr>
-        <w:t>Admin_Approve</w:t>
-      </w:r>
-      <w:proofErr w:type="spellEnd"/>
-      <w:r>
-        <w:rPr>
-          <w:lang w:val="en-IE"/>
-        </w:rPr>
-        <w:t xml:space="preserve"> – Sprint 1 of 2 (</w:t>
+      <w:r>
+        <w:rPr>
+          <w:lang w:val="en-IE"/>
+        </w:rPr>
+        <w:t>Admin_Approve – Sprint 1 of 2 (</w:t>
       </w:r>
       <w:r>
         <w:rPr>
@@ -577,28 +494,18 @@
           <w:lang w:val="en-IE"/>
         </w:rPr>
       </w:pPr>
-      <w:proofErr w:type="spellStart"/>
-      <w:r>
-        <w:rPr>
-          <w:lang w:val="en-IE"/>
-        </w:rPr>
-        <w:t>Company_Delete</w:t>
-      </w:r>
-      <w:proofErr w:type="spellEnd"/>
-      <w:r>
-        <w:rPr>
-          <w:lang w:val="en-IE"/>
-        </w:rPr>
-        <w:t xml:space="preserve"> -  Sprint 1 of 1 (</w:t>
-      </w:r>
-      <w:proofErr w:type="spellStart"/>
+      <w:r>
+        <w:rPr>
+          <w:lang w:val="en-IE"/>
+        </w:rPr>
+        <w:t>Company_Delete -  Sprint 1 of 1 (</w:t>
+      </w:r>
       <w:r>
         <w:rPr>
           <w:lang w:val="en-GB"/>
         </w:rPr>
         <w:t>Chenlei</w:t>
       </w:r>
-      <w:proofErr w:type="spellEnd"/>
       <w:r>
         <w:rPr>
           <w:lang w:val="en-IE"/>
@@ -618,14 +525,12 @@
           <w:lang w:val="en-IE"/>
         </w:rPr>
       </w:pPr>
-      <w:proofErr w:type="spellStart"/>
       <w:r>
         <w:rPr>
           <w:lang w:val="en-IE"/>
         </w:rPr>
         <w:t>Admin_Delete</w:t>
       </w:r>
-      <w:proofErr w:type="spellEnd"/>
       <w:r>
         <w:rPr>
           <w:lang w:val="en-IE"/>
@@ -650,13 +555,7 @@
         <w:rPr>
           <w:lang w:val="en-IE"/>
         </w:rPr>
-        <w:t xml:space="preserve">Customer-Save – </w:t>
-      </w:r>
-      <w:r>
-        <w:rPr>
-          <w:lang w:val="en-IE"/>
-        </w:rPr>
-        <w:t>Sprint 4 of 4 (Surendra)</w:t>
+        <w:t>Customer-Save – Sprint 4 of 4 (Surendra)</w:t>
       </w:r>
     </w:p>
     <w:p>
@@ -685,127 +584,73 @@
         <w:rPr>
           <w:lang w:val="en-IE"/>
         </w:rPr>
-        <w:t xml:space="preserve">The group is choosing </w:t>
-      </w:r>
-      <w:proofErr w:type="spellStart"/>
-      <w:r>
-        <w:rPr>
-          <w:lang w:val="en-IE"/>
-        </w:rPr>
-        <w:t>Admin_Approve</w:t>
-      </w:r>
-      <w:proofErr w:type="spellEnd"/>
-      <w:r>
-        <w:rPr>
-          <w:lang w:val="en-IE"/>
-        </w:rPr>
-        <w:t xml:space="preserve"> as this will allow the admin to approve the likes of events or resource provided by partners.</w:t>
-      </w:r>
-    </w:p>
-    <w:p>
-      <w:pPr>
-        <w:jc w:val="both"/>
-        <w:rPr>
-          <w:lang w:val="en-IE"/>
-        </w:rPr>
-      </w:pPr>
-    </w:p>
-    <w:p>
-      <w:pPr>
-        <w:jc w:val="both"/>
-        <w:rPr>
-          <w:lang w:val="en-IE"/>
-        </w:rPr>
-      </w:pPr>
-      <w:r>
-        <w:rPr>
-          <w:lang w:val="en-IE"/>
-        </w:rPr>
-        <w:t xml:space="preserve">The group is choosing </w:t>
-      </w:r>
-      <w:proofErr w:type="spellStart"/>
-      <w:r>
-        <w:rPr>
-          <w:lang w:val="en-IE"/>
-        </w:rPr>
-        <w:t>Compnay_Delete</w:t>
-      </w:r>
-      <w:proofErr w:type="spellEnd"/>
-      <w:r>
-        <w:rPr>
-          <w:lang w:val="en-IE"/>
-        </w:rPr>
-        <w:t xml:space="preserve"> as this will allow a Company to delete an event</w:t>
-      </w:r>
-      <w:r>
-        <w:rPr>
-          <w:lang w:val="en-IE"/>
-        </w:rPr>
-        <w:t xml:space="preserve"> or resource.</w:t>
-      </w:r>
-    </w:p>
-    <w:p>
-      <w:pPr>
-        <w:jc w:val="both"/>
-        <w:rPr>
-          <w:lang w:val="en-IE"/>
-        </w:rPr>
-      </w:pPr>
-    </w:p>
-    <w:p>
-      <w:pPr>
-        <w:jc w:val="both"/>
-        <w:rPr>
-          <w:lang w:val="en-IE"/>
-        </w:rPr>
-      </w:pPr>
-      <w:r>
-        <w:rPr>
-          <w:lang w:val="en-IE"/>
-        </w:rPr>
-        <w:t xml:space="preserve">The group is choosing </w:t>
-      </w:r>
-      <w:proofErr w:type="spellStart"/>
-      <w:r>
-        <w:rPr>
-          <w:lang w:val="en-IE"/>
-        </w:rPr>
-        <w:t>Admin_Delete</w:t>
-      </w:r>
-      <w:proofErr w:type="spellEnd"/>
-      <w:r>
-        <w:rPr>
-          <w:lang w:val="en-IE"/>
-        </w:rPr>
-        <w:t xml:space="preserve"> to allow the Admin to delete accounts, i.e. for the likes of spam accounts, old accounts, or if requested to do so by the user.</w:t>
-      </w:r>
-    </w:p>
-    <w:p>
-      <w:pPr>
-        <w:jc w:val="both"/>
-        <w:rPr>
-          <w:lang w:val="en-IE"/>
-        </w:rPr>
-      </w:pPr>
-    </w:p>
-    <w:p>
-      <w:pPr>
-        <w:jc w:val="both"/>
-        <w:rPr>
-          <w:lang w:val="en-IE"/>
-        </w:rPr>
-      </w:pPr>
-      <w:r>
-        <w:rPr>
-          <w:lang w:val="en-IE"/>
-        </w:rPr>
-        <w:t>The group is choosing Customer-Save, as this will save events in a personalis</w:t>
-      </w:r>
-      <w:r>
-        <w:rPr>
-          <w:lang w:val="en-IE"/>
-        </w:rPr>
-        <w:t xml:space="preserve">ed area for the Customer. </w:t>
+        <w:t>The group is choosing Admin_Approve as this will allow the admin to approve the likes of events or resource provided by partners.</w:t>
+      </w:r>
+    </w:p>
+    <w:p>
+      <w:pPr>
+        <w:jc w:val="both"/>
+        <w:rPr>
+          <w:lang w:val="en-IE"/>
+        </w:rPr>
+      </w:pPr>
+    </w:p>
+    <w:p>
+      <w:pPr>
+        <w:jc w:val="both"/>
+        <w:rPr>
+          <w:lang w:val="en-IE"/>
+        </w:rPr>
+      </w:pPr>
+      <w:r>
+        <w:rPr>
+          <w:lang w:val="en-IE"/>
+        </w:rPr>
+        <w:t>The group is choosing Compnay_Delete as this will allow a Company to delete an event or resource.</w:t>
+      </w:r>
+    </w:p>
+    <w:p>
+      <w:pPr>
+        <w:jc w:val="both"/>
+        <w:rPr>
+          <w:lang w:val="en-IE"/>
+        </w:rPr>
+      </w:pPr>
+    </w:p>
+    <w:p>
+      <w:pPr>
+        <w:jc w:val="both"/>
+        <w:rPr>
+          <w:lang w:val="en-IE"/>
+        </w:rPr>
+      </w:pPr>
+      <w:r>
+        <w:rPr>
+          <w:lang w:val="en-IE"/>
+        </w:rPr>
+        <w:t>The group is choosing Admin_Delete to allow the Admin to delete accounts, i.e. for the likes of spam accounts, old accounts, or if requested to do so by the user.</w:t>
+      </w:r>
+    </w:p>
+    <w:p>
+      <w:pPr>
+        <w:jc w:val="both"/>
+        <w:rPr>
+          <w:lang w:val="en-IE"/>
+        </w:rPr>
+      </w:pPr>
+    </w:p>
+    <w:p>
+      <w:pPr>
+        <w:jc w:val="both"/>
+        <w:rPr>
+          <w:lang w:val="en-IE"/>
+        </w:rPr>
+      </w:pPr>
+      <w:r>
+        <w:rPr>
+          <w:lang w:val="en-IE"/>
+        </w:rPr>
+        <w:t xml:space="preserve">The group is choosing Customer-Save, as this will save events in a personalised area for the Customer. </w:t>
       </w:r>
     </w:p>
     <w:p>
@@ -838,21 +683,12 @@
           <w:lang w:val="en-IE"/>
         </w:rPr>
       </w:pPr>
-      <w:proofErr w:type="spellStart"/>
       <w:r>
         <w:rPr>
           <w:b/>
           <w:lang w:val="en-IE"/>
         </w:rPr>
-        <w:t>Chenlei</w:t>
-      </w:r>
-      <w:proofErr w:type="spellEnd"/>
-      <w:r>
-        <w:rPr>
-          <w:b/>
-          <w:lang w:val="en-IE"/>
-        </w:rPr>
-        <w:t>:</w:t>
+        <w:t>Chenlei:</w:t>
       </w:r>
       <w:r>
         <w:rPr>
@@ -905,10 +741,23 @@
           <w:tab w:val="left" w:pos="5460"/>
         </w:tabs>
         <w:rPr>
-          <w:b/>
-          <w:lang w:val="en-IE"/>
-        </w:rPr>
-      </w:pPr>
+          <w:lang w:val="en-IE"/>
+        </w:rPr>
+      </w:pPr>
+      <w:r>
+        <w:rPr>
+          <w:lang w:val="en-IE"/>
+        </w:rPr>
+        <w:t>I ran into</w:t>
+      </w:r>
+      <w:r>
+        <w:rPr>
+          <w:lang w:val="en-IE"/>
+        </w:rPr>
+        <w:t xml:space="preserve"> difficulty when I realised there was no area for the Admins whatsoever, so I had to create this. I created this in the Accounts folder.</w:t>
+      </w:r>
+      <w:bookmarkStart w:id="0" w:name="_GoBack"/>
+      <w:bookmarkEnd w:id="0"/>
     </w:p>
     <w:p>
       <w:pPr>
@@ -923,7 +772,20 @@
         <w:rPr>
           <w:lang w:val="en-IE"/>
         </w:rPr>
-        <w:t>..</w:t>
+        <w:t xml:space="preserve">I worked on the Admin accounts section of the website. The Admin will not be able to sign up or login via the site, as the admin will do these from outside the system. I’ve created a button on the main index page to mimic this, but if the website was being released to the public, this button would not be there. </w:t>
+      </w:r>
+      <w:r>
+        <w:rPr>
+          <w:lang w:val="en-IE"/>
+        </w:rPr>
+        <w:br/>
+      </w:r>
+      <w:r>
+        <w:rPr>
+          <w:lang w:val="en-IE"/>
+        </w:rPr>
+        <w:br/>
+        <w:t>I also worked on the admin pages that allow the admin to edit and delete a user’s account. I’ve also ensured that another user (i.e. a Company or Customer) cannot view the admin pages. They will be redirected to the main index page if they try to do so.</w:t>
       </w:r>
     </w:p>
     <w:p>
@@ -1415,7 +1277,7 @@
     <w:lsdException w:name="Table Web 2" w:semiHidden="1" w:unhideWhenUsed="1"/>
     <w:lsdException w:name="Table Web 3" w:semiHidden="1" w:unhideWhenUsed="1"/>
     <w:lsdException w:name="Balloon Text" w:semiHidden="1" w:unhideWhenUsed="1"/>
-    <w:lsdException w:name="Table Grid" w:semiHidden="1" w:uiPriority="59" w:unhideWhenUsed="1"/>
+    <w:lsdException w:name="Table Grid" w:uiPriority="59"/>
     <w:lsdException w:name="Table Theme" w:semiHidden="1" w:unhideWhenUsed="1"/>
     <w:lsdException w:name="Placeholder Text" w:semiHidden="1"/>
     <w:lsdException w:name="Light Shading" w:uiPriority="60"/>
@@ -2106,7 +1968,7 @@
 </file>
 
 <file path=customXml/itemProps2.xml><?xml version="1.0" encoding="utf-8"?>
-<ds:datastoreItem xmlns:ds="http://schemas.openxmlformats.org/officeDocument/2006/customXml" ds:itemID="{9860E60C-3267-4744-B500-E9EDD2BF04E6}">
+<ds:datastoreItem xmlns:ds="http://schemas.openxmlformats.org/officeDocument/2006/customXml" ds:itemID="{255BCF64-D85E-4C69-A602-BBB3EB4CF0B2}">
   <ds:schemaRefs>
     <ds:schemaRef ds:uri="http://schemas.openxmlformats.org/officeDocument/2006/bibliography"/>
   </ds:schemaRefs>

</xml_diff>